<commit_message>
Finished refactoring add_conditions file primary - still look over.
</commit_message>
<xml_diff>
--- a/resources/Saved/21CRB01459_Not Guilty Bond Dialog.docx
+++ b/resources/Saved/21CRB01459_Not Guilty Bond Dialog.docx
@@ -1173,35 +1173,6 @@
         <w:rPr>
           <w:rFonts w:ascii="Palatino Linotype" w:hAnsi="Palatino Linotype"/>
           <w:bCs/>
-          <w:color w:val="FF0000"/>
-          <w:sz w:val="20"/>
-          <w:szCs w:val="20"/>
-        </w:rPr>
-        <w:t xml:space="preserve"> </w:t>
-      </w:r>
-      <w:r>
-        <w:rPr>
-          <w:rFonts w:ascii="Palatino Linotype" w:hAnsi="Palatino Linotype"/>
-          <w:bCs/>
-          <w:sz w:val="20"/>
-          <w:szCs w:val="20"/>
-        </w:rPr>
-        <w:t>and R.C. 2919.251</w:t>
-      </w:r>
-      <w:r>
-        <w:rPr>
-          <w:rFonts w:ascii="Palatino Linotype" w:hAnsi="Palatino Linotype"/>
-          <w:bCs/>
-          <w:color w:val="FF0000"/>
-          <w:sz w:val="20"/>
-          <w:szCs w:val="20"/>
-        </w:rPr>
-        <w:t xml:space="preserve"/>
-      </w:r>
-      <w:r>
-        <w:rPr>
-          <w:rFonts w:ascii="Palatino Linotype" w:hAnsi="Palatino Linotype"/>
-          <w:bCs/>
           <w:sz w:val="20"/>
           <w:szCs w:val="20"/>
         </w:rPr>
@@ -1493,14 +1464,59 @@
         </w:rPr>
         <w:t xml:space="preserve"/>
       </w:r>
+      <w:r>
+        <w:rPr>
+          <w:rFonts w:ascii="Palatino Linotype" w:hAnsi="Palatino Linotype"/>
+          <w:bCs/>
+          <w:color w:val="FF0000"/>
+          <w:sz w:val="20"/>
+          <w:szCs w:val="20"/>
+        </w:rPr>
+        <w:t xml:space="preserve"/>
+      </w:r>
+      <w:r>
+        <w:rPr>
+          <w:rFonts w:ascii="Palatino Linotype" w:hAnsi="Palatino Linotype"/>
+          <w:bCs/>
+          <w:color w:val="FF0000"/>
+          <w:sz w:val="20"/>
+          <w:szCs w:val="20"/>
+        </w:rPr>
+        <w:t xml:space="preserve"/>
+      </w:r>
+      <w:r>
+        <w:rPr>
+          <w:rFonts w:ascii="Palatino Linotype" w:hAnsi="Palatino Linotype"/>
+          <w:bCs/>
+          <w:color w:val="FF0000"/>
+          <w:sz w:val="20"/>
+          <w:szCs w:val="20"/>
+        </w:rPr>
+        <w:t xml:space="preserve"/>
+      </w:r>
+      <w:r>
+        <w:rPr>
+          <w:rFonts w:ascii="Palatino Linotype" w:hAnsi="Palatino Linotype"/>
+          <w:bCs/>
+          <w:color w:val="FF0000"/>
+          <w:sz w:val="20"/>
+          <w:szCs w:val="20"/>
+        </w:rPr>
+        <w:t xml:space="preserve"/>
+      </w:r>
+      <w:r>
+        <w:rPr>
+          <w:rFonts w:ascii="Palatino Linotype" w:hAnsi="Palatino Linotype"/>
+          <w:bCs/>
+          <w:color w:val="FF0000"/>
+          <w:sz w:val="20"/>
+          <w:szCs w:val="20"/>
+        </w:rPr>
+        <w:t xml:space="preserve"/>
+      </w:r>
     </w:p>
     <w:p>
       <w:pPr>
-        <w:pStyle w:val="ListParagraph"/>
-        <w:numPr>
-          <w:ilvl w:val="0"/>
-          <w:numId w:val="6"/>
-        </w:numPr>
         <w:tabs>
           <w:tab w:val="center" w:pos="4680"/>
         </w:tabs>
@@ -1516,1015 +1532,11 @@
         <w:rPr>
           <w:rFonts w:ascii="Palatino Linotype" w:hAnsi="Palatino Linotype"/>
           <w:bCs/>
-          <w:sz w:val="20"/>
-          <w:szCs w:val="20"/>
-        </w:rPr>
-        <w:t>Defendant shall have no contact with</w:t>
-      </w:r>
-      <w:r>
-        <w:rPr>
-          <w:rFonts w:ascii="Palatino Linotype" w:hAnsi="Palatino Linotype"/>
-          <w:bCs/>
-          <w:sz w:val="20"/>
-          <w:szCs w:val="20"/>
-        </w:rPr>
-        <w:t xml:space="preserve"> </w:t>
-      </w:r>
-      <w:r>
-        <w:rPr>
-          <w:rFonts w:ascii="Palatino Linotype" w:hAnsi="Palatino Linotype"/>
-          <w:b/>
-          <w:bCs/>
-          <w:sz w:val="20"/>
-          <w:szCs w:val="20"/>
-          <w:u w:val="single"/>
-        </w:rPr>
-        <w:t xml:space="preserve">Her</w:t>
-      </w:r>
-      <w:r>
-        <w:rPr>
-          <w:rFonts w:ascii="Palatino Linotype" w:hAnsi="Palatino Linotype"/>
-          <w:bCs/>
-          <w:sz w:val="20"/>
-          <w:szCs w:val="20"/>
-        </w:rPr>
-        <w:t xml:space="preserve">. Contact includes, but is not limited to, landline, cordless, cellular or digital telephone; text; instant messaging; fax; e-mail; voicemail; delivery service; social media; blogging; writings; electronic communications; posting a message; or communications by any other means directly or through another person.</w:t>
-      </w:r>
-      <w:r>
-        <w:rPr>
-          <w:rFonts w:ascii="Palatino Linotype" w:hAnsi="Palatino Linotype"/>
-          <w:bCs/>
           <w:color w:val="FF0000"/>
           <w:sz w:val="20"/>
           <w:szCs w:val="20"/>
         </w:rPr>
         <w:t xml:space="preserve"/>
-      </w:r>
-      <w:r>
-        <w:rPr>
-          <w:rFonts w:ascii="Palatino Linotype" w:hAnsi="Palatino Linotype"/>
-          <w:bCs/>
-          <w:color w:val="FF0000"/>
-          <w:sz w:val="20"/>
-          <w:szCs w:val="20"/>
-        </w:rPr>
-        <w:t xml:space="preserve"/>
-      </w:r>
-    </w:p>
-    <w:p>
-      <w:pPr>
-        <w:pStyle w:val="ListParagraph"/>
-        <w:numPr>
-          <w:ilvl w:val="0"/>
-          <w:numId w:val="6"/>
-        </w:numPr>
-        <w:tabs>
-          <w:tab w:val="center" w:pos="4680"/>
-        </w:tabs>
-        <w:jc w:val="both"/>
-        <w:rPr>
-          <w:rFonts w:ascii="Palatino Linotype" w:hAnsi="Palatino Linotype"/>
-          <w:bCs/>
-          <w:sz w:val="20"/>
-          <w:szCs w:val="20"/>
-        </w:rPr>
-      </w:pPr>
-      <w:r>
-        <w:rPr>
-          <w:rFonts w:ascii="Palatino Linotype" w:hAnsi="Palatino Linotype"/>
-          <w:bCs/>
-          <w:sz w:val="20"/>
-          <w:szCs w:val="20"/>
-        </w:rPr>
-        <w:t>Defendant shall immediately vacate and permit exclusive possession of the residence located at</w:t>
-      </w:r>
-      <w:r>
-        <w:rPr>
-          <w:rFonts w:ascii="Palatino Linotype" w:hAnsi="Palatino Linotype"/>
-          <w:bCs/>
-          <w:sz w:val="20"/>
-          <w:szCs w:val="20"/>
-        </w:rPr>
-        <w:t xml:space="preserve"> </w:t>
-      </w:r>
-      <w:r>
-        <w:rPr>
-          <w:rFonts w:ascii="Palatino Linotype" w:hAnsi="Palatino Linotype"/>
-          <w:b/>
-          <w:bCs/>
-          <w:sz w:val="20"/>
-          <w:szCs w:val="20"/>
-          <w:u w:val="single"/>
-        </w:rPr>
-        <w:t xml:space="preserve">1234 greet</w:t>
-      </w:r>
-      <w:r>
-        <w:rPr>
-          <w:rFonts w:ascii="Palatino Linotype" w:hAnsi="Palatino Linotype"/>
-          <w:bCs/>
-          <w:sz w:val="20"/>
-          <w:szCs w:val="20"/>
-        </w:rPr>
-        <w:t xml:space="preserve"> to</w:t>
-      </w:r>
-      <w:r>
-        <w:rPr>
-          <w:rFonts w:ascii="Palatino Linotype" w:hAnsi="Palatino Linotype"/>
-          <w:bCs/>
-          <w:sz w:val="20"/>
-          <w:szCs w:val="20"/>
-        </w:rPr>
-        <w:t xml:space="preserve"> </w:t>
-      </w:r>
-      <w:r>
-        <w:rPr>
-          <w:rFonts w:ascii="Palatino Linotype" w:hAnsi="Palatino Linotype"/>
-          <w:b/>
-          <w:bCs/>
-          <w:sz w:val="20"/>
-          <w:szCs w:val="20"/>
-          <w:u w:val="single"/>
-        </w:rPr>
-        <w:t xml:space="preserve">Great</w:t>
-      </w:r>
-      <w:r>
-        <w:rPr>
-          <w:rFonts w:ascii="Palatino Linotype" w:hAnsi="Palatino Linotype"/>
-          <w:bCs/>
-          <w:sz w:val="20"/>
-          <w:szCs w:val="20"/>
-        </w:rPr>
-        <w:t xml:space="preserve">. </w:t>
-      </w:r>
-      <w:r>
-        <w:rPr>
-          <w:rFonts w:ascii="Palatino Linotype" w:hAnsi="Palatino Linotype"/>
-          <w:bCs/>
-          <w:sz w:val="20"/>
-          <w:szCs w:val="20"/>
-        </w:rPr>
-        <w:t xml:space="preserve">Defendant shall not interfere with the named person’s right to occupy the residence including, but not limited to cancelling utilities or insurance or interrupting telecommunications (e.g. telephone, internet, or cable) service, mail delivery, or the delivery of any other documents or items.  </w:t>
-      </w:r>
-    </w:p>
-    <w:p>
-      <w:pPr>
-        <w:pStyle w:val="ListParagraph"/>
-        <w:numPr>
-          <w:ilvl w:val="0"/>
-          <w:numId w:val="6"/>
-        </w:numPr>
-        <w:tabs>
-          <w:tab w:val="center" w:pos="4680"/>
-        </w:tabs>
-        <w:jc w:val="both"/>
-        <w:rPr>
-          <w:rFonts w:ascii="Palatino Linotype" w:hAnsi="Palatino Linotype"/>
-          <w:bCs/>
-          <w:sz w:val="20"/>
-          <w:szCs w:val="20"/>
-        </w:rPr>
-      </w:pPr>
-      <w:r>
-        <w:rPr>
-          <w:rFonts w:ascii="Palatino Linotype" w:hAnsi="Palatino Linotype"/>
-          <w:bCs/>
-          <w:sz w:val="20"/>
-          <w:szCs w:val="20"/>
-        </w:rPr>
-        <w:t>Defendant shall surrender all keys and garage door openers to the above residence within 24 hours of service of this Order to the arresting agency.</w:t>
-      </w:r>
-      <w:r>
-        <w:rPr>
-          <w:rFonts w:ascii="Palatino Linotype" w:hAnsi="Palatino Linotype"/>
-          <w:bCs/>
-          <w:color w:val="FF0000"/>
-          <w:sz w:val="20"/>
-          <w:szCs w:val="20"/>
-        </w:rPr>
-        <w:t xml:space="preserve"/>
-      </w:r>
-      <w:r>
-        <w:rPr>
-          <w:rFonts w:ascii="Palatino Linotype" w:hAnsi="Palatino Linotype"/>
-          <w:bCs/>
-          <w:sz w:val="20"/>
-          <w:szCs w:val="20"/>
-        </w:rPr>
-        <w:t xml:space="preserve">  </w:t>
-      </w:r>
-    </w:p>
-    <w:p>
-      <w:pPr>
-        <w:pStyle w:val="ListParagraph"/>
-        <w:numPr>
-          <w:ilvl w:val="0"/>
-          <w:numId w:val="6"/>
-        </w:numPr>
-        <w:tabs>
-          <w:tab w:val="center" w:pos="4680"/>
-        </w:tabs>
-        <w:jc w:val="both"/>
-        <w:rPr>
-          <w:rFonts w:ascii="Palatino Linotype" w:hAnsi="Palatino Linotype"/>
-          <w:bCs/>
-          <w:sz w:val="20"/>
-          <w:szCs w:val="20"/>
-        </w:rPr>
-      </w:pPr>
-      <w:r>
-        <w:rPr>
-          <w:rFonts w:ascii="Palatino Linotype" w:hAnsi="Palatino Linotype"/>
-          <w:bCs/>
-          <w:sz w:val="20"/>
-          <w:szCs w:val="20"/>
-        </w:rPr>
-        <w:t xml:space="preserve">Defendant shall turn over all deadly weapons, including firearms, and ammunition to the arresting agency no later than </w:t>
-      </w:r>
-      <w:r>
-        <w:rPr>
-          <w:rFonts w:ascii="Palatino Linotype" w:hAnsi="Palatino Linotype"/>
-          <w:b/>
-          <w:bCs/>
-          <w:sz w:val="20"/>
-          <w:szCs w:val="20"/>
-          <w:u w:val="single"/>
-        </w:rPr>
-        <w:t xml:space="preserve">February 12, 2022</w:t>
-      </w:r>
-      <w:r>
-        <w:rPr>
-          <w:rFonts w:ascii="Palatino Linotype" w:hAnsi="Palatino Linotype"/>
-          <w:bCs/>
-          <w:sz w:val="20"/>
-          <w:szCs w:val="20"/>
-        </w:rPr>
-        <w:t>.</w:t>
-      </w:r>
-      <w:r>
-        <w:rPr>
-          <w:rFonts w:ascii="Palatino Linotype" w:hAnsi="Palatino Linotype"/>
-          <w:bCs/>
-          <w:sz w:val="20"/>
-          <w:szCs w:val="20"/>
-        </w:rPr>
-        <w:t xml:space="preserve"> </w:t>
-      </w:r>
-      <w:r>
-        <w:rPr>
-          <w:rFonts w:ascii="Palatino Linotype" w:hAnsi="Palatino Linotype"/>
-          <w:bCs/>
-          <w:sz w:val="20"/>
-          <w:szCs w:val="20"/>
-        </w:rPr>
-        <w:t xml:space="preserve">Any deadly weapons, including firearms, and ammunition accepted by the arresting agency shall be held in protective custody for the duration of this Order.</w:t>
-      </w:r>
-      <w:r>
-        <w:rPr>
-          <w:rFonts w:ascii="Palatino Linotype" w:hAnsi="Palatino Linotype"/>
-          <w:bCs/>
-          <w:color w:val="FF0000"/>
-          <w:sz w:val="20"/>
-          <w:szCs w:val="20"/>
-        </w:rPr>
-        <w:t xml:space="preserve"/>
-      </w:r>
-      <w:r>
-        <w:rPr>
-          <w:rFonts w:ascii="Palatino Linotype" w:hAnsi="Palatino Linotype"/>
-          <w:bCs/>
-          <w:color w:val="FF0000"/>
-          <w:sz w:val="20"/>
-          <w:szCs w:val="20"/>
-        </w:rPr>
-        <w:t xml:space="preserve"/>
-      </w:r>
-      <w:r>
-        <w:rPr>
-          <w:rFonts w:ascii="Palatino Linotype" w:hAnsi="Palatino Linotype"/>
-          <w:bCs/>
-          <w:color w:val="FF0000"/>
-          <w:sz w:val="20"/>
-          <w:szCs w:val="20"/>
-        </w:rPr>
-        <w:t xml:space="preserve"/>
-      </w:r>
-      <w:r>
-        <w:rPr>
-          <w:rFonts w:ascii="Palatino Linotype" w:hAnsi="Palatino Linotype"/>
-          <w:bCs/>
-          <w:color w:val="FF0000"/>
-          <w:sz w:val="20"/>
-          <w:szCs w:val="20"/>
-        </w:rPr>
-        <w:t xml:space="preserve"/>
-      </w:r>
-      <w:r>
-        <w:rPr>
-          <w:rFonts w:ascii="Palatino Linotype" w:hAnsi="Palatino Linotype"/>
-          <w:bCs/>
-          <w:color w:val="FF0000"/>
-          <w:sz w:val="20"/>
-          <w:szCs w:val="20"/>
-        </w:rPr>
-        <w:t xml:space="preserve"/>
-      </w:r>
-    </w:p>
-    <w:p>
-      <w:pPr>
-        <w:pStyle w:val="ListParagraph"/>
-        <w:numPr>
-          <w:ilvl w:val="0"/>
-          <w:numId w:val="4"/>
-        </w:numPr>
-        <w:tabs>
-          <w:tab w:val="center" w:pos="4680"/>
-        </w:tabs>
-        <w:jc w:val="both"/>
-        <w:rPr>
-          <w:rFonts w:ascii="Palatino Linotype" w:hAnsi="Palatino Linotype"/>
-          <w:bCs/>
-          <w:sz w:val="20"/>
-          <w:szCs w:val="20"/>
-        </w:rPr>
-      </w:pPr>
-      <w:r>
-        <w:rPr>
-          <w:rFonts w:ascii="Palatino Linotype" w:hAnsi="Palatino Linotype"/>
-          <w:bCs/>
-          <w:sz w:val="20"/>
-          <w:szCs w:val="20"/>
-        </w:rPr>
-        <w:t xml:space="preserve">Defendant shall submit to the custody of</w:t>
-      </w:r>
-      <w:r>
-        <w:rPr>
-          <w:rFonts w:ascii="Palatino Linotype" w:hAnsi="Palatino Linotype"/>
-          <w:bCs/>
-          <w:sz w:val="20"/>
-          <w:szCs w:val="20"/>
-        </w:rPr>
-        <w:t xml:space="preserve"> </w:t>
-      </w:r>
-      <w:r>
-        <w:rPr>
-          <w:rFonts w:ascii="Palatino Linotype" w:hAnsi="Palatino Linotype"/>
-          <w:b/>
-          <w:bCs/>
-          <w:sz w:val="20"/>
-          <w:szCs w:val="20"/>
-          <w:u w:val="single"/>
-        </w:rPr>
-        <w:t xml:space="preserve"/>
-      </w:r>
-      <w:r>
-        <w:rPr>
-          <w:rFonts w:ascii="Palatino Linotype" w:hAnsi="Palatino Linotype"/>
-          <w:bCs/>
-          <w:sz w:val="20"/>
-          <w:szCs w:val="20"/>
-        </w:rPr>
-        <w:t xml:space="preserve">, a designated person or organization agreeing to supervise Defendant.</w:t>
-      </w:r>
-      <w:r>
-        <w:rPr>
-          <w:rFonts w:ascii="Palatino Linotype" w:hAnsi="Palatino Linotype"/>
-          <w:bCs/>
-          <w:color w:val="FF0000"/>
-          <w:sz w:val="20"/>
-          <w:szCs w:val="20"/>
-        </w:rPr>
-        <w:t xml:space="preserve"/>
-      </w:r>
-    </w:p>
-    <w:p>
-      <w:pPr>
-        <w:tabs>
-          <w:tab w:val="center" w:pos="4680"/>
-        </w:tabs>
-        <w:jc w:val="both"/>
-        <w:rPr>
-          <w:rFonts w:ascii="Palatino Linotype" w:hAnsi="Palatino Linotype"/>
-          <w:bCs/>
-          <w:sz w:val="20"/>
-          <w:szCs w:val="20"/>
-        </w:rPr>
-      </w:pPr>
-      <w:r>
-        <w:rPr>
-          <w:rFonts w:ascii="Palatino Linotype" w:hAnsi="Palatino Linotype"/>
-          <w:bCs/>
-          <w:color w:val="FF0000"/>
-          <w:sz w:val="20"/>
-          <w:szCs w:val="20"/>
-        </w:rPr>
-        <w:t xml:space="preserve"/>
-      </w:r>
-    </w:p>
-    <w:p>
-      <w:pPr>
-        <w:tabs>
-          <w:tab w:val="center" w:pos="4680"/>
-        </w:tabs>
-        <w:jc w:val="both"/>
-        <w:rPr>
-          <w:rFonts w:ascii="Palatino Linotype" w:hAnsi="Palatino Linotype"/>
-          <w:b/>
-          <w:bCs/>
-          <w:sz w:val="20"/>
-          <w:szCs w:val="20"/>
-          <w:u w:val="single"/>
-        </w:rPr>
-      </w:pPr>
-      <w:r>
-        <w:rPr>
-          <w:rFonts w:ascii="Palatino Linotype" w:hAnsi="Palatino Linotype"/>
-          <w:b/>
-          <w:bCs/>
-          <w:sz w:val="20"/>
-          <w:szCs w:val="20"/>
-          <w:u w:val="single"/>
-        </w:rPr>
-        <w:t>Administrative License Suspension</w:t>
-      </w:r>
-      <w:r>
-        <w:rPr>
-          <w:rFonts w:ascii="Palatino Linotype" w:hAnsi="Palatino Linotype"/>
-          <w:b/>
-          <w:bCs/>
-          <w:sz w:val="20"/>
-          <w:szCs w:val="20"/>
-        </w:rPr>
-        <w:t xml:space="preserve"> </w:t>
-      </w:r>
-    </w:p>
-    <w:p>
-      <w:pPr>
-        <w:tabs>
-          <w:tab w:val="center" w:pos="4680"/>
-        </w:tabs>
-        <w:jc w:val="both"/>
-        <w:rPr>
-          <w:rFonts w:ascii="Palatino Linotype" w:hAnsi="Palatino Linotype"/>
-          <w:bCs/>
-          <w:color w:val="FF0000"/>
-          <w:sz w:val="20"/>
-          <w:szCs w:val="20"/>
-        </w:rPr>
-      </w:pPr>
-      <w:r>
-        <w:rPr>
-          <w:rFonts w:ascii="Palatino Linotype" w:hAnsi="Palatino Linotype"/>
-          <w:bCs/>
-          <w:sz w:val="20"/>
-          <w:szCs w:val="20"/>
-        </w:rPr>
-        <w:t xml:space="preserve">Defendant’s operator’s license is subject to an administrative license suspension.  Defendant requested a stay of the administrative license suspension d</w:t>
-      </w:r>
-      <w:r>
-        <w:rPr>
-          <w:rFonts w:ascii="Palatino Linotype" w:hAnsi="Palatino Linotype"/>
-          <w:bCs/>
-          <w:sz w:val="20"/>
-          <w:szCs w:val="20"/>
-        </w:rPr>
-        <w:t xml:space="preserve">uring the pendency of this case. </w:t>
-      </w:r>
-      <w:r>
-        <w:rPr>
-          <w:rFonts w:ascii="Palatino Linotype" w:hAnsi="Palatino Linotype"/>
-          <w:bCs/>
-          <w:color w:val="FF0000"/>
-          <w:sz w:val="20"/>
-          <w:szCs w:val="20"/>
-        </w:rPr>
-        <w:t xml:space="preserve"/>
-      </w:r>
-      <w:r>
-        <w:rPr>
-          <w:rFonts w:ascii="Palatino Linotype" w:hAnsi="Palatino Linotype"/>
-          <w:bCs/>
-          <w:sz w:val="20"/>
-          <w:szCs w:val="20"/>
-        </w:rPr>
-        <w:t xml:space="preserve">The State did not object to the stay.</w:t>
-      </w:r>
-      <w:r>
-        <w:rPr>
-          <w:rFonts w:ascii="Palatino Linotype" w:hAnsi="Palatino Linotype"/>
-          <w:bCs/>
-          <w:sz w:val="20"/>
-          <w:szCs w:val="20"/>
-        </w:rPr>
-        <w:t xml:space="preserve"> </w:t>
-      </w:r>
-      <w:r>
-        <w:rPr>
-          <w:rFonts w:ascii="Palatino Linotype" w:hAnsi="Palatino Linotype"/>
-          <w:bCs/>
-          <w:color w:val="FF0000"/>
-          <w:sz w:val="20"/>
-          <w:szCs w:val="20"/>
-        </w:rPr>
-        <w:t xml:space="preserve"/>
-      </w:r>
-      <w:r>
-        <w:rPr>
-          <w:rFonts w:ascii="Palatino Linotype" w:hAnsi="Palatino Linotype"/>
-          <w:bCs/>
-          <w:color w:val="FF0000"/>
-          <w:sz w:val="20"/>
-          <w:szCs w:val="20"/>
-        </w:rPr>
-        <w:t xml:space="preserve"/>
-      </w:r>
-      <w:r>
-        <w:rPr>
-          <w:rFonts w:ascii="Palatino Linotype" w:hAnsi="Palatino Linotype"/>
-          <w:bCs/>
-          <w:sz w:val="20"/>
-          <w:szCs w:val="20"/>
-        </w:rPr>
-        <w:t xml:space="preserve">The Court GRANTED</w:t>
-      </w:r>
-      <w:r>
-        <w:rPr>
-          <w:rFonts w:ascii="Palatino Linotype" w:hAnsi="Palatino Linotype"/>
-          <w:bCs/>
-          <w:sz w:val="20"/>
-          <w:szCs w:val="20"/>
-        </w:rPr>
-        <w:t xml:space="preserve"> the administrative license suspension </w:t>
-      </w:r>
-      <w:r>
-        <w:rPr>
-          <w:rFonts w:ascii="Palatino Linotype" w:hAnsi="Palatino Linotype"/>
-          <w:bCs/>
-          <w:sz w:val="20"/>
-          <w:szCs w:val="20"/>
-        </w:rPr>
-        <w:t xml:space="preserve">and the administrative license suspension is STAYED. </w:t>
-      </w:r>
-      <w:r>
-        <w:rPr>
-          <w:rFonts w:ascii="Palatino Linotype" w:hAnsi="Palatino Linotype"/>
-          <w:bCs/>
-          <w:color w:val="FF0000"/>
-          <w:sz w:val="20"/>
-          <w:szCs w:val="20"/>
-        </w:rPr>
-        <w:t xml:space="preserve"/>
-      </w:r>
-      <w:r>
-        <w:rPr>
-          <w:rFonts w:ascii="Palatino Linotype" w:hAnsi="Palatino Linotype"/>
-          <w:bCs/>
-          <w:color w:val="FF0000"/>
-          <w:sz w:val="20"/>
-          <w:szCs w:val="20"/>
-        </w:rPr>
-        <w:t xml:space="preserve"/>
-      </w:r>
-      <w:r>
-        <w:rPr>
-          <w:rFonts w:ascii="Palatino Linotype" w:hAnsi="Palatino Linotype"/>
-          <w:bCs/>
-          <w:sz w:val="20"/>
-          <w:szCs w:val="20"/>
-        </w:rPr>
-        <w:t xml:space="preserve">Test</w:t>
-      </w:r>
-      <w:r>
-        <w:rPr>
-          <w:rFonts w:ascii="Palatino Linotype" w:hAnsi="Palatino Linotype"/>
-          <w:bCs/>
-          <w:color w:val="FF0000"/>
-          <w:sz w:val="20"/>
-          <w:szCs w:val="20"/>
-        </w:rPr>
-        <w:t xml:space="preserve"/>
-      </w:r>
-      <w:r>
-        <w:rPr>
-          <w:rFonts w:ascii="Palatino Linotype" w:hAnsi="Palatino Linotype"/>
-          <w:bCs/>
-          <w:color w:val="FF0000"/>
-          <w:sz w:val="20"/>
-          <w:szCs w:val="20"/>
-        </w:rPr>
-        <w:t xml:space="preserve"/>
-      </w:r>
-      <w:r>
-        <w:rPr>
-          <w:rFonts w:ascii="Palatino Linotype" w:hAnsi="Palatino Linotype"/>
-          <w:bCs/>
-          <w:color w:val="FF0000"/>
-          <w:sz w:val="20"/>
-          <w:szCs w:val="20"/>
-        </w:rPr>
-        <w:t xml:space="preserve"/>
-      </w:r>
-    </w:p>
-    <w:p>
-      <w:pPr>
-        <w:tabs>
-          <w:tab w:val="center" w:pos="4680"/>
-        </w:tabs>
-        <w:jc w:val="both"/>
-        <w:rPr>
-          <w:rFonts w:ascii="Palatino Linotype" w:hAnsi="Palatino Linotype"/>
-          <w:b/>
-          <w:sz w:val="20"/>
-          <w:szCs w:val="20"/>
-          <w:u w:val="single"/>
-        </w:rPr>
-      </w:pPr>
-      <w:r>
-        <w:rPr>
-          <w:rFonts w:ascii="Palatino Linotype" w:hAnsi="Palatino Linotype"/>
-          <w:b/>
-          <w:sz w:val="20"/>
-          <w:szCs w:val="20"/>
-          <w:u w:val="single"/>
-        </w:rPr>
-        <w:t>Vehicle Seizure/Immobilization</w:t>
-      </w:r>
-    </w:p>
-    <w:p>
-      <w:pPr>
-        <w:tabs>
-          <w:tab w:val="center" w:pos="4680"/>
-        </w:tabs>
-        <w:jc w:val="both"/>
-        <w:rPr>
-          <w:rFonts w:ascii="Palatino Linotype" w:hAnsi="Palatino Linotype"/>
-          <w:bCs/>
-          <w:sz w:val="20"/>
-          <w:szCs w:val="20"/>
-        </w:rPr>
-      </w:pPr>
-      <w:r>
-        <w:rPr>
-          <w:rFonts w:ascii="Palatino Linotype" w:hAnsi="Palatino Linotype"/>
-          <w:bCs/>
-          <w:sz w:val="20"/>
-          <w:szCs w:val="20"/>
-        </w:rPr>
-        <w:t xml:space="preserve">A </w:t>
-      </w:r>
-      <w:r>
-        <w:rPr>
-          <w:rFonts w:ascii="Palatino Linotype" w:hAnsi="Palatino Linotype"/>
-          <w:bCs/>
-          <w:sz w:val="20"/>
-          <w:szCs w:val="20"/>
-        </w:rPr>
-        <w:t xml:space="preserve">123 EFF, license plate </w:t>
-      </w:r>
-      <w:r>
-        <w:rPr>
-          <w:rFonts w:ascii="Palatino Linotype" w:hAnsi="Palatino Linotype"/>
-          <w:bCs/>
-          <w:sz w:val="20"/>
-          <w:szCs w:val="20"/>
-        </w:rPr>
-        <w:t>, was seized by law enforcement pursua</w:t>
-      </w:r>
-      <w:r>
-        <w:rPr>
-          <w:rFonts w:ascii="Palatino Linotype" w:hAnsi="Palatino Linotype"/>
-          <w:bCs/>
-          <w:sz w:val="20"/>
-          <w:szCs w:val="20"/>
-        </w:rPr>
-        <w:t>nt to R.C. 4511.195 or 4510.41.</w:t>
-      </w:r>
-      <w:r>
-        <w:rPr>
-          <w:rFonts w:ascii="Palatino Linotype" w:hAnsi="Palatino Linotype"/>
-          <w:bCs/>
-          <w:sz w:val="20"/>
-          <w:szCs w:val="20"/>
-        </w:rPr>
-        <w:t xml:space="preserve"> </w:t>
-      </w:r>
-      <w:r>
-        <w:rPr>
-          <w:rFonts w:ascii="Palatino Linotype" w:hAnsi="Palatino Linotype"/>
-          <w:sz w:val="20"/>
-          <w:szCs w:val="20"/>
-        </w:rPr>
-        <w:t xml:space="preserve">DEMIA SHANKLIN</w:t>
-      </w:r>
-      <w:r>
-        <w:rPr>
-          <w:rFonts w:ascii="Palatino Linotype" w:hAnsi="Palatino Linotype"/>
-          <w:bCs/>
-          <w:sz w:val="20"/>
-          <w:szCs w:val="20"/>
-        </w:rPr>
-        <w:t xml:space="preserve"> </w:t>
-      </w:r>
-      <w:r>
-        <w:rPr>
-          <w:rFonts w:ascii="Palatino Linotype" w:hAnsi="Palatino Linotype"/>
-          <w:bCs/>
-          <w:sz w:val="20"/>
-          <w:szCs w:val="20"/>
-        </w:rPr>
-        <w:t xml:space="preserve">is the owner of the vehicle.  Owner is subject to tow and storage fees.  The law enforcement agency shall permit the owner/authorized agent to recover vehicle contents.</w:t>
-      </w:r>
-      <w:r>
-        <w:rPr>
-          <w:rFonts w:ascii="Palatino Linotype" w:hAnsi="Palatino Linotype"/>
-          <w:bCs/>
-          <w:color w:val="FF0000"/>
-          <w:sz w:val="20"/>
-          <w:szCs w:val="20"/>
-        </w:rPr>
-        <w:t xml:space="preserve"> </w:t>
-      </w:r>
-      <w:r>
-        <w:rPr>
-          <w:rFonts w:ascii="Palatino Linotype" w:hAnsi="Palatino Linotype"/>
-          <w:bCs/>
-          <w:sz w:val="20"/>
-          <w:szCs w:val="20"/>
-        </w:rPr>
-        <w:t xml:space="preserve">  </w:t>
-      </w:r>
-    </w:p>
-    <w:p>
-      <w:pPr>
-        <w:tabs>
-          <w:tab w:val="center" w:pos="4680"/>
-        </w:tabs>
-        <w:jc w:val="both"/>
-        <w:rPr>
-          <w:rFonts w:ascii="Palatino Linotype" w:hAnsi="Palatino Linotype"/>
-          <w:bCs/>
-          <w:sz w:val="20"/>
-          <w:szCs w:val="20"/>
-        </w:rPr>
-      </w:pPr>
-      <w:r>
-        <w:rPr>
-          <w:rFonts w:ascii="Palatino Linotype" w:hAnsi="Palatino Linotype"/>
-          <w:bCs/>
-          <w:sz w:val="20"/>
-          <w:szCs w:val="20"/>
-        </w:rPr>
-        <w:t>Defendant requested that the vehicle be immobilized at Defendant’s reside</w:t>
-      </w:r>
-      <w:r>
-        <w:rPr>
-          <w:rFonts w:ascii="Palatino Linotype" w:hAnsi="Palatino Linotype"/>
-          <w:bCs/>
-          <w:sz w:val="20"/>
-          <w:szCs w:val="20"/>
-        </w:rPr>
-        <w:t xml:space="preserve">nce; the State did not object. </w:t>
-      </w:r>
-      <w:r>
-        <w:rPr>
-          <w:rFonts w:ascii="Palatino Linotype" w:hAnsi="Palatino Linotype"/>
-          <w:bCs/>
-          <w:sz w:val="20"/>
-          <w:szCs w:val="20"/>
-        </w:rPr>
-        <w:t>Upon landowner’s written consent, and after Defendant pays all towing and storage costs, the vehicle shall be immobilized at</w:t>
-      </w:r>
-      <w:r>
-        <w:rPr>
-          <w:rFonts w:ascii="Palatino Linotype" w:hAnsi="Palatino Linotype"/>
-          <w:bCs/>
-          <w:sz w:val="20"/>
-          <w:szCs w:val="20"/>
-        </w:rPr>
-        <w:t xml:space="preserve"> Defendant’s residence</w:t>
-      </w:r>
-      <w:r>
-        <w:rPr>
-          <w:rFonts w:ascii="Palatino Linotype" w:hAnsi="Palatino Linotype"/>
-          <w:bCs/>
-          <w:sz w:val="20"/>
-          <w:szCs w:val="20"/>
-        </w:rPr>
-        <w:t xml:space="preserve">.  If the vehicle is towed to owner’s home, the law enforcement agency</w:t>
-      </w:r>
-      <w:r>
-        <w:rPr>
-          <w:rFonts w:ascii="Palatino Linotype" w:hAnsi="Palatino Linotype"/>
-          <w:bCs/>
-          <w:sz w:val="20"/>
-          <w:szCs w:val="20"/>
-        </w:rPr>
-        <w:t xml:space="preserve"> shall keep the license plates.</w:t>
-      </w:r>
-      <w:r>
-        <w:rPr>
-          <w:rFonts w:ascii="Palatino Linotype" w:hAnsi="Palatino Linotype"/>
-          <w:bCs/>
-          <w:color w:val="FF0000"/>
-          <w:sz w:val="20"/>
-          <w:szCs w:val="20"/>
-        </w:rPr>
-        <w:t xml:space="preserve"> </w:t>
-      </w:r>
-      <w:r>
-        <w:rPr>
-          <w:rFonts w:ascii="Palatino Linotype" w:hAnsi="Palatino Linotype"/>
-          <w:bCs/>
-          <w:color w:val="FF0000"/>
-          <w:sz w:val="20"/>
-          <w:szCs w:val="20"/>
-        </w:rPr>
-        <w:t xml:space="preserve"/>
-      </w:r>
-      <w:r>
-        <w:rPr>
-          <w:rFonts w:ascii="Palatino Linotype" w:hAnsi="Palatino Linotype"/>
-          <w:bCs/>
-          <w:sz w:val="20"/>
-          <w:szCs w:val="20"/>
-        </w:rPr>
-        <w:t xml:space="preserve">  </w:t>
-      </w:r>
-    </w:p>
-    <w:p>
-      <w:pPr>
-        <w:tabs>
-          <w:tab w:val="center" w:pos="4680"/>
-        </w:tabs>
-        <w:jc w:val="both"/>
-        <w:rPr>
-          <w:rFonts w:ascii="Palatino Linotype" w:hAnsi="Palatino Linotype"/>
-          <w:bCs/>
-          <w:color w:val="FF0000"/>
-          <w:sz w:val="20"/>
-          <w:szCs w:val="20"/>
-        </w:rPr>
-      </w:pPr>
-      <w:r>
-        <w:rPr>
-          <w:rFonts w:ascii="Palatino Linotype" w:hAnsi="Palatino Linotype"/>
-          <w:bCs/>
-          <w:sz w:val="20"/>
-          <w:szCs w:val="20"/>
-        </w:rPr>
-        <w:t>Defendant submitted a motion for return</w:t>
-      </w:r>
-      <w:r>
-        <w:rPr>
-          <w:rFonts w:ascii="Palatino Linotype" w:hAnsi="Palatino Linotype"/>
-          <w:bCs/>
-          <w:sz w:val="20"/>
-          <w:szCs w:val="20"/>
-        </w:rPr>
-        <w:t xml:space="preserve"> of the vehicle pending trial. </w:t>
-      </w:r>
-      <w:r>
-        <w:rPr>
-          <w:rFonts w:ascii="Palatino Linotype" w:hAnsi="Palatino Linotype"/>
-          <w:bCs/>
-          <w:sz w:val="20"/>
-          <w:szCs w:val="20"/>
-        </w:rPr>
-        <w:t xml:space="preserve">The State </w:t>
-      </w:r>
-      <w:r>
-        <w:rPr>
-          <w:rFonts w:ascii="Palatino Linotype" w:hAnsi="Palatino Linotype"/>
-          <w:bCs/>
-          <w:sz w:val="20"/>
-          <w:szCs w:val="20"/>
-        </w:rPr>
-        <w:t xml:space="preserve">objects to the motion</w:t>
-      </w:r>
-      <w:r>
-        <w:rPr>
-          <w:rFonts w:ascii="Palatino Linotype" w:hAnsi="Palatino Linotype"/>
-          <w:bCs/>
-          <w:sz w:val="20"/>
-          <w:szCs w:val="20"/>
-        </w:rPr>
-        <w:t xml:space="preserve">. Defendant’s motion is </w:t>
-      </w:r>
-      <w:r>
-        <w:rPr>
-          <w:rFonts w:ascii="Palatino Linotype" w:hAnsi="Palatino Linotype"/>
-          <w:bCs/>
-          <w:sz w:val="20"/>
-          <w:szCs w:val="20"/>
-        </w:rPr>
-        <w:t xml:space="preserve">Denied</w:t>
-      </w:r>
-      <w:r>
-        <w:rPr>
-          <w:rFonts w:ascii="Palatino Linotype" w:hAnsi="Palatino Linotype"/>
-          <w:bCs/>
-          <w:sz w:val="20"/>
-          <w:szCs w:val="20"/>
-        </w:rPr>
-        <w:t xml:space="preserve">.</w:t>
-      </w:r>
-      <w:r>
-        <w:rPr>
-          <w:rFonts w:ascii="Palatino Linotype" w:hAnsi="Palatino Linotype"/>
-          <w:bCs/>
-          <w:sz w:val="20"/>
-          <w:szCs w:val="20"/>
-        </w:rPr>
-        <w:t xml:space="preserve"> </w:t>
-      </w:r>
-      <w:r>
-        <w:rPr>
-          <w:rFonts w:ascii="Palatino Linotype" w:hAnsi="Palatino Linotype"/>
-          <w:bCs/>
-          <w:color w:val="FF0000"/>
-          <w:sz w:val="20"/>
-          <w:szCs w:val="20"/>
-        </w:rPr>
-        <w:t xml:space="preserve"/>
-      </w:r>
-      <w:r>
-        <w:rPr>
-          <w:rFonts w:ascii="Palatino Linotype" w:hAnsi="Palatino Linotype"/>
-          <w:bCs/>
-          <w:color w:val="FF0000"/>
-          <w:sz w:val="20"/>
-          <w:szCs w:val="20"/>
-        </w:rPr>
-        <w:t xml:space="preserve"/>
-      </w:r>
-      <w:r>
-        <w:rPr>
-          <w:rFonts w:ascii="Palatino Linotype" w:hAnsi="Palatino Linotype"/>
-          <w:bCs/>
-          <w:color w:val="FF0000"/>
-          <w:sz w:val="20"/>
-          <w:szCs w:val="20"/>
-        </w:rPr>
-        <w:t xml:space="preserve"/>
-      </w:r>
-    </w:p>
-    <w:p>
-      <w:pPr>
-        <w:tabs>
-          <w:tab w:val="center" w:pos="4680"/>
-        </w:tabs>
-        <w:jc w:val="both"/>
-        <w:rPr>
-          <w:rFonts w:ascii="Palatino Linotype" w:hAnsi="Palatino Linotype"/>
-          <w:b/>
-          <w:bCs/>
-          <w:sz w:val="20"/>
-          <w:szCs w:val="20"/>
-          <w:u w:val="single"/>
-        </w:rPr>
-      </w:pPr>
-      <w:r>
-        <w:rPr>
-          <w:rFonts w:ascii="Palatino Linotype" w:hAnsi="Palatino Linotype"/>
-          <w:b/>
-          <w:bCs/>
-          <w:sz w:val="20"/>
-          <w:szCs w:val="20"/>
-          <w:u w:val="single"/>
-        </w:rPr>
-        <w:t>Other Conditions</w:t>
-      </w:r>
-    </w:p>
-    <w:p>
-      <w:pPr>
-        <w:tabs>
-          <w:tab w:val="center" w:pos="4680"/>
-        </w:tabs>
-        <w:jc w:val="both"/>
-        <w:rPr>
-          <w:rFonts w:ascii="Palatino Linotype" w:hAnsi="Palatino Linotype"/>
-          <w:bCs/>
-          <w:color w:val="FF0000"/>
-          <w:sz w:val="20"/>
-          <w:szCs w:val="20"/>
-        </w:rPr>
-      </w:pPr>
-      <w:r>
-        <w:rPr>
-          <w:rFonts w:ascii="Palatino Linotype" w:hAnsi="Palatino Linotype"/>
-          <w:bCs/>
-          <w:sz w:val="20"/>
-          <w:szCs w:val="20"/>
-        </w:rPr>
-        <w:t xml:space="preserve">Test</w:t>
-      </w:r>
-      <w:r>
-        <w:rPr>
-          <w:rFonts w:ascii="Palatino Linotype" w:hAnsi="Palatino Linotype"/>
-          <w:bCs/>
-          <w:sz w:val="20"/>
-          <w:szCs w:val="20"/>
-        </w:rPr>
-        <w:t>.</w:t>
       </w:r>
       <w:r>
         <w:rPr>

</xml_diff>

<commit_message>
Renamed fta_bond_conditions to bond_conditions
</commit_message>
<xml_diff>
--- a/resources/Saved/21CRB01459_Not Guilty Bond Dialog.docx
+++ b/resources/Saved/21CRB01459_Not Guilty Bond Dialog.docx
@@ -207,7 +207,7 @@
           <w:szCs w:val="20"/>
         </w:rPr>
         <w:tab/>
-        <w:t>CASE NO</w:t>
+        <w:t xml:space="preserve">CASE NO</w:t>
       </w:r>
       <w:r>
         <w:rPr>
@@ -605,7 +605,7 @@
           <w:sz w:val="20"/>
           <w:szCs w:val="20"/>
         </w:rPr>
-        <w:t xml:space="preserve"> on February 12, 2022</w:t>
+        <w:t xml:space="preserve"> on February 13, 2022</w:t>
       </w:r>
       <w:r>
         <w:rPr>
@@ -666,8 +666,6 @@
         </w:rPr>
         <w:t xml:space="preserve"/>
       </w:r>
-      <w:bookmarkStart w:id="0" w:name="_GoBack"/>
-      <w:bookmarkEnd w:id="0"/>
       <w:r>
         <w:rPr>
           <w:rFonts w:ascii="Palatino Linotype" w:hAnsi="Palatino Linotype"/>
@@ -1138,26 +1136,16 @@
           <w:sz w:val="20"/>
           <w:szCs w:val="20"/>
         </w:rPr>
-        <w:t>and safety of</w:t>
-      </w:r>
-      <w:r>
-        <w:rPr>
-          <w:rFonts w:ascii="Palatino Linotype" w:hAnsi="Palatino Linotype"/>
-          <w:bCs/>
-          <w:sz w:val="20"/>
-          <w:szCs w:val="20"/>
-        </w:rPr>
-        <w:t xml:space="preserve"> the community.  In determining the type and amount of bail, the Court considered each of the enumerated factors in Crim. R. 46(C</w:t>
-      </w:r>
-      <w:proofErr w:type="gramStart"/>
-      <w:r>
-        <w:rPr>
-          <w:rFonts w:ascii="Palatino Linotype" w:hAnsi="Palatino Linotype"/>
-          <w:bCs/>
-          <w:sz w:val="20"/>
-          <w:szCs w:val="20"/>
-        </w:rPr>
-        <w:t>)</w:t>
+        <w:t xml:space="preserve">and safety of</w:t>
+      </w:r>
+      <w:r>
+        <w:rPr>
+          <w:rFonts w:ascii="Palatino Linotype" w:hAnsi="Palatino Linotype"/>
+          <w:bCs/>
+          <w:sz w:val="20"/>
+          <w:szCs w:val="20"/>
+        </w:rPr>
+        <w:t xml:space="preserve"> the community.  In determining the type and amount of bail, the Court considered each of the enumerated factors in Crim. R. 46(C)</w:t>
       </w:r>
       <w:r>
         <w:rPr>
@@ -1176,7 +1164,7 @@
           <w:sz w:val="20"/>
           <w:szCs w:val="20"/>
         </w:rPr>
-        <w:t>.</w:t>
+        <w:t xml:space="preserve">.</w:t>
       </w:r>
     </w:p>
     <w:p>
@@ -1484,6 +1472,36 @@
         </w:rPr>
         <w:t xml:space="preserve"/>
       </w:r>
+    </w:p>
+    <w:p>
+      <w:pPr>
+        <w:pStyle w:val="ListParagraph"/>
+        <w:numPr>
+          <w:ilvl w:val="0"/>
+          <w:numId w:val="6"/>
+        </w:numPr>
+        <w:tabs>
+          <w:tab w:val="center" w:pos="4680"/>
+        </w:tabs>
+        <w:jc w:val="both"/>
+        <w:rPr>
+          <w:rFonts w:ascii="Palatino Linotype" w:hAnsi="Palatino Linotype"/>
+          <w:b/>
+          <w:bCs/>
+          <w:color w:val="000000" w:themeColor="text1"/>
+          <w:sz w:val="20"/>
+          <w:szCs w:val="20"/>
+        </w:rPr>
+      </w:pPr>
+      <w:r>
+        <w:rPr>
+          <w:rFonts w:ascii="Palatino Linotype" w:hAnsi="Palatino Linotype"/>
+          <w:bCs/>
+          <w:sz w:val="20"/>
+          <w:szCs w:val="20"/>
+        </w:rPr>
+        <w:t xml:space="preserve">Defendant shall maintain sobriety while on bond, and shall not possess, consume, or purchase alcohol or drugs of abuse.</w:t>
+      </w:r>
       <w:r>
         <w:rPr>
           <w:rFonts w:ascii="Palatino Linotype" w:hAnsi="Palatino Linotype"/>
@@ -1493,6 +1511,233 @@
           <w:szCs w:val="20"/>
         </w:rPr>
         <w:t xml:space="preserve"/>
+      </w:r>
+      <w:r>
+        <w:rPr>
+          <w:rFonts w:ascii="Palatino Linotype" w:hAnsi="Palatino Linotype"/>
+          <w:bCs/>
+          <w:color w:val="FF0000"/>
+          <w:sz w:val="20"/>
+          <w:szCs w:val="20"/>
+        </w:rPr>
+        <w:t xml:space="preserve"/>
+      </w:r>
+    </w:p>
+    <w:p>
+      <w:pPr>
+        <w:pStyle w:val="ListParagraph"/>
+        <w:numPr>
+          <w:ilvl w:val="0"/>
+          <w:numId w:val="4"/>
+        </w:numPr>
+        <w:tabs>
+          <w:tab w:val="center" w:pos="4680"/>
+        </w:tabs>
+        <w:jc w:val="both"/>
+        <w:rPr>
+          <w:rFonts w:ascii="Palatino Linotype" w:hAnsi="Palatino Linotype"/>
+          <w:bCs/>
+          <w:sz w:val="20"/>
+          <w:szCs w:val="20"/>
+        </w:rPr>
+      </w:pPr>
+      <w:r>
+        <w:rPr>
+          <w:rFonts w:ascii="Palatino Linotype" w:hAnsi="Palatino Linotype"/>
+          <w:bCs/>
+          <w:sz w:val="20"/>
+          <w:szCs w:val="20"/>
+        </w:rPr>
+        <w:t xml:space="preserve">Defendant shall forthwith report to the Office of Community Control to obtain an alcohol and drug assessment and comply with any treatment recommendations.</w:t>
+      </w:r>
+      <w:r>
+        <w:rPr>
+          <w:rFonts w:ascii="Palatino Linotype" w:hAnsi="Palatino Linotype"/>
+          <w:bCs/>
+          <w:color w:val="FF0000"/>
+          <w:sz w:val="20"/>
+          <w:szCs w:val="20"/>
+        </w:rPr>
+        <w:t xml:space="preserve"/>
+      </w:r>
+    </w:p>
+    <w:p>
+      <w:pPr>
+        <w:pStyle w:val="ListParagraph"/>
+        <w:numPr>
+          <w:ilvl w:val="0"/>
+          <w:numId w:val="4"/>
+        </w:numPr>
+        <w:tabs>
+          <w:tab w:val="center" w:pos="4680"/>
+        </w:tabs>
+        <w:jc w:val="both"/>
+        <w:rPr>
+          <w:rFonts w:ascii="Palatino Linotype" w:hAnsi="Palatino Linotype"/>
+          <w:bCs/>
+          <w:sz w:val="20"/>
+          <w:szCs w:val="20"/>
+        </w:rPr>
+      </w:pPr>
+      <w:r>
+        <w:rPr>
+          <w:rFonts w:ascii="Palatino Linotype" w:hAnsi="Palatino Linotype"/>
+          <w:bCs/>
+          <w:sz w:val="20"/>
+          <w:szCs w:val="20"/>
+        </w:rPr>
+        <w:t xml:space="preserve">Defendant shall report to the Office of Community Control forthwith to determine a schedule for alcohol tests with the AB (Alcohol) </w:t>
+      </w:r>
+      <w:proofErr w:type="spellStart"/>
+      <w:r>
+        <w:rPr>
+          <w:rFonts w:ascii="Palatino Linotype" w:hAnsi="Palatino Linotype"/>
+          <w:bCs/>
+          <w:sz w:val="20"/>
+          <w:szCs w:val="20"/>
+        </w:rPr>
+        <w:t>Kisok</w:t>
+      </w:r>
+      <w:proofErr w:type="spellEnd"/>
+      <w:r>
+        <w:rPr>
+          <w:rFonts w:ascii="Palatino Linotype" w:hAnsi="Palatino Linotype"/>
+          <w:bCs/>
+          <w:sz w:val="20"/>
+          <w:szCs w:val="20"/>
+        </w:rPr>
+        <w:t xml:space="preserve">.</w:t>
+      </w:r>
+      <w:r>
+        <w:rPr>
+          <w:rFonts w:ascii="Palatino Linotype" w:hAnsi="Palatino Linotype"/>
+          <w:bCs/>
+          <w:color w:val="FF0000"/>
+          <w:sz w:val="20"/>
+          <w:szCs w:val="20"/>
+        </w:rPr>
+        <w:t xml:space="preserve"/>
+      </w:r>
+    </w:p>
+    <w:p>
+      <w:pPr>
+        <w:pStyle w:val="ListParagraph"/>
+        <w:numPr>
+          <w:ilvl w:val="0"/>
+          <w:numId w:val="4"/>
+        </w:numPr>
+        <w:tabs>
+          <w:tab w:val="center" w:pos="4680"/>
+        </w:tabs>
+        <w:jc w:val="both"/>
+        <w:rPr>
+          <w:rFonts w:ascii="Palatino Linotype" w:hAnsi="Palatino Linotype"/>
+          <w:bCs/>
+          <w:sz w:val="20"/>
+          <w:szCs w:val="20"/>
+        </w:rPr>
+      </w:pPr>
+      <w:r>
+        <w:rPr>
+          <w:rFonts w:ascii="Palatino Linotype" w:hAnsi="Palatino Linotype"/>
+          <w:bCs/>
+          <w:sz w:val="20"/>
+          <w:szCs w:val="20"/>
+        </w:rPr>
+        <w:t xml:space="preserve">Defendant shall report to the Specialized Docket Coordinator to complete screening for admission to </w:t>
+      </w:r>
+      <w:r>
+        <w:rPr>
+          <w:rFonts w:ascii="Palatino Linotype" w:hAnsi="Palatino Linotype"/>
+          <w:bCs/>
+          <w:sz w:val="20"/>
+          <w:szCs w:val="20"/>
+        </w:rPr>
+        <w:t xml:space="preserve">OVI Docket.</w:t>
+      </w:r>
+      <w:r>
+        <w:rPr>
+          <w:rFonts w:ascii="Palatino Linotype" w:hAnsi="Palatino Linotype"/>
+          <w:bCs/>
+          <w:color w:val="FF0000"/>
+          <w:sz w:val="20"/>
+          <w:szCs w:val="20"/>
+        </w:rPr>
+        <w:t xml:space="preserve"/>
+      </w:r>
+      <w:r>
+        <w:rPr>
+          <w:rFonts w:ascii="Palatino Linotype" w:hAnsi="Palatino Linotype"/>
+          <w:bCs/>
+          <w:color w:val="FF0000"/>
+          <w:sz w:val="20"/>
+          <w:szCs w:val="20"/>
+        </w:rPr>
+        <w:t xml:space="preserve"/>
+      </w:r>
+    </w:p>
+    <w:p>
+      <w:pPr>
+        <w:pStyle w:val="ListParagraph"/>
+        <w:numPr>
+          <w:ilvl w:val="0"/>
+          <w:numId w:val="4"/>
+        </w:numPr>
+        <w:tabs>
+          <w:tab w:val="center" w:pos="4680"/>
+        </w:tabs>
+        <w:jc w:val="both"/>
+        <w:rPr>
+          <w:rFonts w:ascii="Palatino Linotype" w:hAnsi="Palatino Linotype"/>
+          <w:bCs/>
+          <w:sz w:val="20"/>
+          <w:szCs w:val="20"/>
+        </w:rPr>
+      </w:pPr>
+      <w:r>
+        <w:rPr>
+          <w:rFonts w:ascii="Palatino Linotype" w:hAnsi="Palatino Linotype"/>
+          <w:bCs/>
+          <w:sz w:val="20"/>
+          <w:szCs w:val="20"/>
+        </w:rPr>
+        <w:t xml:space="preserve">Defendant shall report to the Office of Community Control</w:t>
+      </w:r>
+      <w:r>
+        <w:rPr>
+          <w:rFonts w:ascii="Palatino Linotype" w:hAnsi="Palatino Linotype"/>
+          <w:bCs/>
+          <w:sz w:val="20"/>
+          <w:szCs w:val="20"/>
+        </w:rPr>
+        <w:t xml:space="preserve"> forthwith</w:t>
+      </w:r>
+      <w:r>
+        <w:rPr>
+          <w:rFonts w:ascii="Palatino Linotype" w:hAnsi="Palatino Linotype"/>
+          <w:bCs/>
+          <w:sz w:val="20"/>
+          <w:szCs w:val="20"/>
+        </w:rPr>
+        <w:t xml:space="preserve"> for</w:t>
+      </w:r>
+      <w:r>
+        <w:rPr>
+          <w:rFonts w:ascii="Palatino Linotype" w:hAnsi="Palatino Linotype"/>
+          <w:bCs/>
+          <w:sz w:val="20"/>
+          <w:szCs w:val="20"/>
+        </w:rPr>
+        <w:t xml:space="preserve"> the following monitoring:</w:t>
+      </w:r>
+      <w:r>
+        <w:rPr>
+          <w:rFonts w:ascii="Palatino Linotype" w:hAnsi="Palatino Linotype"/>
+          <w:bCs/>
+          <w:sz w:val="20"/>
+          <w:szCs w:val="20"/>
+        </w:rPr>
+        <w:t xml:space="preserve"> GPS Only.</w:t>
       </w:r>
       <w:r>
         <w:rPr>
@@ -1655,7 +1900,7 @@
           <w:sz w:val="20"/>
           <w:szCs w:val="20"/>
         </w:rPr>
-        <w:t>____________________________________</w:t>
+        <w:t xml:space="preserve">____________________________________</w:t>
       </w:r>
     </w:p>
     <w:p>
@@ -1808,7 +2053,7 @@
           <w:sz w:val="16"/>
           <w:szCs w:val="16"/>
         </w:rPr>
-        <w:t>___</w:t>
+        <w:t xml:space="preserve">___</w:t>
       </w:r>
       <w:r>
         <w:rPr>
@@ -1966,7 +2211,7 @@
             <w:sz w:val="20"/>
             <w:szCs w:val="20"/>
           </w:rPr>
-          <w:t>3</w:t>
+          <w:t>1</w:t>
         </w:r>
         <w:r>
           <w:rPr>
@@ -3971,7 +4216,7 @@
 </file>
 
 <file path=customXml/itemProps1.xml><?xml version="1.0" encoding="utf-8"?>
-<ds:datastoreItem xmlns:ds="http://schemas.openxmlformats.org/officeDocument/2006/customXml" ds:itemID="{FCE70FC6-990C-406E-B7B8-8B4234F4DAD6}">
+<ds:datastoreItem xmlns:ds="http://schemas.openxmlformats.org/officeDocument/2006/customXml" ds:itemID="{19580953-52B6-4DFD-91D1-EF4476660FAD}">
   <ds:schemaRefs>
     <ds:schemaRef ds:uri="http://schemas.openxmlformats.org/officeDocument/2006/bibliography"/>
   </ds:schemaRefs>

</xml_diff>